<commit_message>
added install and build info and tested the backend
</commit_message>
<xml_diff>
--- a/docs/PICMG IOT Toolchain Setup.docx
+++ b/docs/PICMG IOT Toolchain Setup.docx
@@ -1,16 +1,26 @@
 
 <file path=word/document.xml><?xml version="1.0" encoding="utf-8"?>
-<w:document xmlns:wpc="http://schemas.microsoft.com/office/word/2010/wordprocessingCanvas" xmlns:cx="http://schemas.microsoft.com/office/drawing/2014/chartex" xmlns:cx1="http://schemas.microsoft.com/office/drawing/2015/9/8/chartex" xmlns:cx2="http://schemas.microsoft.com/office/drawing/2015/10/21/chartex" xmlns:cx3="http://schemas.microsoft.com/office/drawing/2016/5/9/chartex" xmlns:cx4="http://schemas.microsoft.com/office/drawing/2016/5/10/chartex" xmlns:cx5="http://schemas.microsoft.com/office/drawing/2016/5/11/chartex" xmlns:cx6="http://schemas.microsoft.com/office/drawing/2016/5/12/chartex" xmlns:cx7="http://schemas.microsoft.com/office/drawing/2016/5/13/chartex" xmlns:cx8="http://schemas.microsoft.com/office/drawing/2016/5/14/chartex" xmlns:mc="http://schemas.openxmlformats.org/markup-compatibility/2006" xmlns:aink="http://schemas.microsoft.com/office/drawing/2016/ink" xmlns:am3d="http://schemas.microsoft.com/office/drawing/2017/model3d" xmlns:o="urn:schemas-microsoft-com:office:office" xmlns:r="http://schemas.openxmlformats.org/officeDocument/2006/relationships" xmlns:m="http://schemas.openxmlformats.org/officeDocument/2006/math" xmlns:v="urn:schemas-microsoft-com:vml" xmlns:wp14="http://schemas.microsoft.com/office/word/2010/wordprocessingDrawing" xmlns:wp="http://schemas.openxmlformats.org/drawingml/2006/wordprocessingDrawing" xmlns:w10="urn:schemas-microsoft-com:office:word" xmlns:w="http://schemas.openxmlformats.org/wordprocessingml/2006/main" xmlns:w14="http://schemas.microsoft.com/office/word/2010/wordml" xmlns:w15="http://schemas.microsoft.com/office/word/2012/wordml" xmlns:w16cex="http://schemas.microsoft.com/office/word/2018/wordml/cex" xmlns:w16cid="http://schemas.microsoft.com/office/word/2016/wordml/cid" xmlns:w16="http://schemas.microsoft.com/office/word/2018/wordml" xmlns:w16se="http://schemas.microsoft.com/office/word/2015/wordml/symex" xmlns:wpg="http://schemas.microsoft.com/office/word/2010/wordprocessingGroup" xmlns:wpi="http://schemas.microsoft.com/office/word/2010/wordprocessingInk" xmlns:wne="http://schemas.microsoft.com/office/word/2006/wordml" xmlns:wps="http://schemas.microsoft.com/office/word/2010/wordprocessingShape" mc:Ignorable="w14 w15 w16se w16cid w16 w16cex wp14">
+<w:document xmlns:o="urn:schemas-microsoft-com:office:office" xmlns:r="http://schemas.openxmlformats.org/officeDocument/2006/relationships" xmlns:v="urn:schemas-microsoft-com:vml" xmlns:w="http://schemas.openxmlformats.org/wordprocessingml/2006/main" xmlns:w10="urn:schemas-microsoft-com:office:word" xmlns:wp="http://schemas.openxmlformats.org/drawingml/2006/wordprocessingDrawing" xmlns:wps="http://schemas.microsoft.com/office/word/2010/wordprocessingShape" xmlns:wpg="http://schemas.microsoft.com/office/word/2010/wordprocessingGroup" xmlns:mc="http://schemas.openxmlformats.org/markup-compatibility/2006" xmlns:wp14="http://schemas.microsoft.com/office/word/2010/wordprocessingDrawing" xmlns:w14="http://schemas.microsoft.com/office/word/2010/wordml" mc:Ignorable="w14 wp14">
   <w:body>
     <w:p>
       <w:pPr>
         <w:pStyle w:val="Title"/>
-      </w:pPr>
-      <w:r>
+        <w:rPr/>
+      </w:pPr>
+      <w:r>
+        <w:rPr/>
         <w:t>PICMG IOT Toolchain Setup</w:t>
       </w:r>
     </w:p>
-    <w:p/>
+    <w:p>
+      <w:pPr>
+        <w:pStyle w:val="Normal"/>
+        <w:rPr/>
+      </w:pPr>
+      <w:r>
+        <w:rPr/>
+      </w:r>
+    </w:p>
     <w:p>
       <w:pPr>
         <w:pStyle w:val="Title"/>
@@ -34,8 +44,10 @@
           <w:ilvl w:val="0"/>
           <w:numId w:val="1"/>
         </w:numPr>
-      </w:pPr>
-      <w:r>
+        <w:rPr/>
+      </w:pPr>
+      <w:r>
+        <w:rPr/>
         <w:t>Linux OS running Ubuntu 20.04.1 LTS (Focal Fossa) (Tested using VirtualBox on Windows 10)</w:t>
       </w:r>
     </w:p>
@@ -52,76 +64,17 @@
           <w:sz w:val="36"/>
           <w:szCs w:val="36"/>
         </w:rPr>
-        <w:t>V</w:t>
-      </w:r>
-      <w:r>
-        <w:rPr>
-          <w:sz w:val="36"/>
-          <w:szCs w:val="36"/>
-        </w:rPr>
-        <w:t xml:space="preserve">isual </w:t>
-      </w:r>
-      <w:r>
-        <w:rPr>
-          <w:sz w:val="36"/>
-          <w:szCs w:val="36"/>
-        </w:rPr>
-        <w:t>S</w:t>
-      </w:r>
-      <w:r>
-        <w:rPr>
-          <w:sz w:val="36"/>
-          <w:szCs w:val="36"/>
-        </w:rPr>
-        <w:t xml:space="preserve">tudio </w:t>
-      </w:r>
-      <w:r>
-        <w:rPr>
-          <w:sz w:val="36"/>
-          <w:szCs w:val="36"/>
-        </w:rPr>
-        <w:t>Code setup</w:t>
-      </w:r>
-    </w:p>
-    <w:p>
-      <w:r>
-        <w:t xml:space="preserve">This document is dedicated to </w:t>
-      </w:r>
-      <w:r>
-        <w:t>setting up</w:t>
-      </w:r>
-      <w:r>
-        <w:t xml:space="preserve"> V</w:t>
-      </w:r>
-      <w:r>
-        <w:t xml:space="preserve">isual </w:t>
-      </w:r>
-      <w:r>
-        <w:t>S</w:t>
-      </w:r>
-      <w:r>
-        <w:t xml:space="preserve">tudio </w:t>
-      </w:r>
-      <w:r>
-        <w:t>C</w:t>
-      </w:r>
-      <w:r>
-        <w:t>ode</w:t>
-      </w:r>
-      <w:r>
-        <w:t xml:space="preserve"> for Linux and integrating it with the GitHub repository. V</w:t>
-      </w:r>
-      <w:r>
-        <w:t xml:space="preserve">isual </w:t>
-      </w:r>
-      <w:r>
-        <w:t>S</w:t>
-      </w:r>
-      <w:r>
-        <w:t xml:space="preserve">tudio </w:t>
-      </w:r>
-      <w:r>
-        <w:t>Code is the Linux version of the Visual Studio IDE, which natively supports GitHub. This tool is necessary for code development and syncing with GitHub.</w:t>
+        <w:t>Visual Studio Code setup</w:t>
+      </w:r>
+    </w:p>
+    <w:p>
+      <w:pPr>
+        <w:pStyle w:val="Normal"/>
+        <w:rPr/>
+      </w:pPr>
+      <w:r>
+        <w:rPr/>
+        <w:t>This document is dedicated to setting up Visual Studio Code for Linux and integrating it with the GitHub repository. Visual Studio Code is the Linux version of the Visual Studio IDE, which natively supports GitHub. This tool is necessary for code development and syncing with GitHub.</w:t>
       </w:r>
     </w:p>
     <w:p>
@@ -131,15 +84,21 @@
           <w:ilvl w:val="0"/>
           <w:numId w:val="2"/>
         </w:numPr>
-      </w:pPr>
-      <w:r>
+        <w:rPr/>
+      </w:pPr>
+      <w:r>
+        <w:rPr/>
         <w:t>Open a terminal and enter the command</w:t>
       </w:r>
     </w:p>
     <w:p>
       <w:pPr>
         <w:pStyle w:val="ListParagraph"/>
-      </w:pPr>
+        <w:rPr/>
+      </w:pPr>
+      <w:r>
+        <w:rPr/>
+      </w:r>
     </w:p>
     <w:p>
       <w:pPr>
@@ -150,7 +109,7 @@
       </w:pPr>
       <w:r>
         <w:rPr>
-          <w:rFonts w:ascii="Courier New" w:hAnsi="Courier New" w:cs="Courier New"/>
+          <w:rFonts w:cs="Courier New" w:ascii="Courier New" w:hAnsi="Courier New"/>
         </w:rPr>
         <w:t>sudo apt-get install git</w:t>
       </w:r>
@@ -159,20 +118,25 @@
       <w:pPr>
         <w:pStyle w:val="ListParagraph"/>
         <w:rPr>
-          <w:rFonts w:cstheme="minorHAnsi"/>
-        </w:rPr>
-      </w:pPr>
-    </w:p>
-    <w:p>
-      <w:pPr>
-        <w:pStyle w:val="ListParagraph"/>
-        <w:rPr>
-          <w:rFonts w:cstheme="minorHAnsi"/>
-        </w:rPr>
-      </w:pPr>
-      <w:r>
-        <w:rPr>
-          <w:rFonts w:cstheme="minorHAnsi"/>
+          <w:rFonts w:cs="Calibri" w:cstheme="minorHAnsi"/>
+        </w:rPr>
+      </w:pPr>
+      <w:r>
+        <w:rPr>
+          <w:rFonts w:cs="Calibri" w:cstheme="minorHAnsi"/>
+        </w:rPr>
+      </w:r>
+    </w:p>
+    <w:p>
+      <w:pPr>
+        <w:pStyle w:val="ListParagraph"/>
+        <w:rPr>
+          <w:rFonts w:cs="Calibri" w:cstheme="minorHAnsi"/>
+        </w:rPr>
+      </w:pPr>
+      <w:r>
+        <w:rPr>
+          <w:rFonts w:cs="Calibri" w:cstheme="minorHAnsi"/>
         </w:rPr>
         <w:t>to install the Linux GitHub package. This step is necessary for Visual Studio Code to access the GitHub repository.</w:t>
       </w:r>
@@ -185,14 +149,12 @@
           <w:numId w:val="2"/>
         </w:numPr>
         <w:rPr>
-          <w:rFonts w:cstheme="minorHAnsi"/>
-        </w:rPr>
-      </w:pPr>
-      <w:r>
-        <w:t>Download and install Visual Studio Code from the Ubuntu Software Center</w:t>
-      </w:r>
-      <w:r>
-        <w:t>.</w:t>
+          <w:rFonts w:cs="Calibri" w:cstheme="minorHAnsi"/>
+        </w:rPr>
+      </w:pPr>
+      <w:r>
+        <w:rPr/>
+        <w:t>Download and install Visual Studio Code from the Ubuntu Software Center.</w:t>
       </w:r>
     </w:p>
     <w:p>
@@ -203,10 +165,11 @@
           <w:numId w:val="2"/>
         </w:numPr>
         <w:rPr>
-          <w:rFonts w:cstheme="minorHAnsi"/>
-        </w:rPr>
-      </w:pPr>
-      <w:r>
+          <w:rFonts w:cs="Calibri" w:cstheme="minorHAnsi"/>
+        </w:rPr>
+      </w:pPr>
+      <w:r>
+        <w:rPr/>
         <w:t>Open Visual Studio Code and hit Ctrl+Shift+X to open the extensions window.</w:t>
       </w:r>
     </w:p>
@@ -218,10 +181,11 @@
           <w:numId w:val="2"/>
         </w:numPr>
         <w:rPr>
-          <w:rFonts w:cstheme="minorHAnsi"/>
-        </w:rPr>
-      </w:pPr>
-      <w:r>
+          <w:rFonts w:cs="Calibri" w:cstheme="minorHAnsi"/>
+        </w:rPr>
+      </w:pPr>
+      <w:r>
+        <w:rPr/>
         <w:t>Search for and install the C/C++ and C++ Intellisense extensions.</w:t>
       </w:r>
     </w:p>
@@ -233,14 +197,12 @@
           <w:numId w:val="2"/>
         </w:numPr>
         <w:rPr>
-          <w:rFonts w:cstheme="minorHAnsi"/>
-        </w:rPr>
-      </w:pPr>
-      <w:r>
-        <w:t xml:space="preserve">Once the extensions are finished installing, open the </w:t>
-      </w:r>
-      <w:r>
-        <w:t>Explorer menu at the top left of the screen and click Clone Repository.</w:t>
+          <w:rFonts w:cs="Calibri" w:cstheme="minorHAnsi"/>
+        </w:rPr>
+      </w:pPr>
+      <w:r>
+        <w:rPr/>
+        <w:t>Once the extensions are finished installing, open the Explorer menu at the top left of the screen and click Clone Repository.</w:t>
       </w:r>
     </w:p>
     <w:p>
@@ -251,12 +213,12 @@
           <w:numId w:val="2"/>
         </w:numPr>
         <w:rPr>
-          <w:rFonts w:cstheme="minorHAnsi"/>
-        </w:rPr>
-      </w:pPr>
-      <w:r>
-        <w:rPr>
-          <w:rFonts w:cstheme="minorHAnsi"/>
+          <w:rFonts w:cs="Calibri" w:cstheme="minorHAnsi"/>
+        </w:rPr>
+      </w:pPr>
+      <w:r>
+        <w:rPr>
+          <w:rFonts w:cs="Calibri" w:cstheme="minorHAnsi"/>
         </w:rPr>
         <w:t>In the text box in the top center of the screen, enter the URL provided below:</w:t>
       </w:r>
@@ -265,14 +227,14 @@
       <w:pPr>
         <w:pStyle w:val="ListParagraph"/>
         <w:rPr>
-          <w:rFonts w:cstheme="minorHAnsi"/>
-        </w:rPr>
-      </w:pPr>
-      <w:hyperlink r:id="rId5" w:history="1">
+          <w:rFonts w:cs="Calibri" w:cstheme="minorHAnsi"/>
+        </w:rPr>
+      </w:pPr>
+      <w:hyperlink r:id="rId2">
         <w:r>
           <w:rPr>
-            <w:rStyle w:val="Hyperlink"/>
-            <w:rFonts w:cstheme="minorHAnsi"/>
+            <w:rStyle w:val="InternetLink"/>
+            <w:rFonts w:cs="Calibri" w:cstheme="minorHAnsi"/>
           </w:rPr>
           <w:t>https://github.com/dsandy12/picmg_iot</w:t>
         </w:r>
@@ -286,20 +248,14 @@
           <w:numId w:val="2"/>
         </w:numPr>
         <w:rPr>
-          <w:rFonts w:cstheme="minorHAnsi"/>
-        </w:rPr>
-      </w:pPr>
-      <w:r>
-        <w:rPr>
-          <w:rFonts w:cstheme="minorHAnsi"/>
-        </w:rPr>
-        <w:t>When prompted for authentication, follow the on screen directions to authenticate with GitHub using your username and password</w:t>
-      </w:r>
-      <w:r>
-        <w:rPr>
-          <w:rFonts w:cstheme="minorHAnsi"/>
-        </w:rPr>
-        <w:t>.</w:t>
+          <w:rFonts w:cs="Calibri" w:cstheme="minorHAnsi"/>
+        </w:rPr>
+      </w:pPr>
+      <w:r>
+        <w:rPr>
+          <w:rFonts w:cs="Calibri" w:cstheme="minorHAnsi"/>
+        </w:rPr>
+        <w:t>When prompted for authentication, follow the on screen directions to authenticate with GitHub using your username and password.</w:t>
       </w:r>
     </w:p>
     <w:p>
@@ -310,12 +266,12 @@
           <w:numId w:val="2"/>
         </w:numPr>
         <w:rPr>
-          <w:rFonts w:cstheme="minorHAnsi"/>
-        </w:rPr>
-      </w:pPr>
-      <w:r>
-        <w:rPr>
-          <w:rFonts w:cstheme="minorHAnsi"/>
+          <w:rFonts w:cs="Calibri" w:cstheme="minorHAnsi"/>
+        </w:rPr>
+      </w:pPr>
+      <w:r>
+        <w:rPr>
+          <w:rFonts w:cs="Calibri" w:cstheme="minorHAnsi"/>
         </w:rPr>
         <w:t>Once the repository clone is done, click on the Source Control tab on the left side of the screen and initialize the repository.</w:t>
       </w:r>
@@ -328,41 +284,28 @@
           <w:numId w:val="2"/>
         </w:numPr>
         <w:rPr>
-          <w:rFonts w:cstheme="minorHAnsi"/>
-        </w:rPr>
-      </w:pPr>
-      <w:r>
-        <w:rPr>
-          <w:rFonts w:cstheme="minorHAnsi"/>
-        </w:rPr>
-        <w:t>With the main installation and GitHub syncing complete, the next step is to finish the build process. Open a terminal and enter the</w:t>
-      </w:r>
-      <w:r>
-        <w:rPr>
-          <w:rFonts w:cstheme="minorHAnsi"/>
-        </w:rPr>
-        <w:t>se</w:t>
-      </w:r>
-      <w:r>
-        <w:rPr>
-          <w:rFonts w:cstheme="minorHAnsi"/>
-        </w:rPr>
-        <w:t xml:space="preserve"> command</w:t>
-      </w:r>
-      <w:r>
-        <w:rPr>
-          <w:rFonts w:cstheme="minorHAnsi"/>
-        </w:rPr>
-        <w:t>s to install the build dependancies</w:t>
-      </w:r>
-    </w:p>
-    <w:p>
-      <w:pPr>
-        <w:pStyle w:val="ListParagraph"/>
-        <w:rPr>
-          <w:rFonts w:cstheme="minorHAnsi"/>
-        </w:rPr>
-      </w:pPr>
+          <w:rFonts w:cs="Calibri" w:cstheme="minorHAnsi"/>
+        </w:rPr>
+      </w:pPr>
+      <w:r>
+        <w:rPr>
+          <w:rFonts w:cs="Calibri" w:cstheme="minorHAnsi"/>
+        </w:rPr>
+        <w:t>With the main installation and GitHub syncing complete, the next step is to finish the build process. Open a terminal and enter these commands to install the build dependancies</w:t>
+      </w:r>
+    </w:p>
+    <w:p>
+      <w:pPr>
+        <w:pStyle w:val="ListParagraph"/>
+        <w:rPr>
+          <w:rFonts w:cs="Calibri" w:cstheme="minorHAnsi"/>
+        </w:rPr>
+      </w:pPr>
+      <w:r>
+        <w:rPr>
+          <w:rFonts w:cs="Calibri" w:cstheme="minorHAnsi"/>
+        </w:rPr>
+      </w:r>
     </w:p>
     <w:p>
       <w:pPr>
@@ -373,9 +316,23 @@
       </w:pPr>
       <w:r>
         <w:rPr>
+          <w:rFonts w:cs="Courier New" w:ascii="Courier New" w:hAnsi="Courier New"/>
+        </w:rPr>
+        <w:t>sudo apt install make</w:t>
+      </w:r>
+    </w:p>
+    <w:p>
+      <w:pPr>
+        <w:pStyle w:val="ListParagraph"/>
+        <w:rPr>
           <w:rFonts w:ascii="Courier New" w:hAnsi="Courier New" w:cs="Courier New"/>
         </w:rPr>
-        <w:t>sudo apt install make</w:t>
+      </w:pPr>
+      <w:r>
+        <w:rPr>
+          <w:rFonts w:cs="Courier New" w:ascii="Courier New" w:hAnsi="Courier New"/>
+        </w:rPr>
+        <w:t>sudo apt install g++</w:t>
       </w:r>
     </w:p>
     <w:p>
@@ -387,21 +344,7 @@
       </w:pPr>
       <w:r>
         <w:rPr>
-          <w:rFonts w:ascii="Courier New" w:hAnsi="Courier New" w:cs="Courier New"/>
-        </w:rPr>
-        <w:t>sudo apt install g++</w:t>
-      </w:r>
-    </w:p>
-    <w:p>
-      <w:pPr>
-        <w:pStyle w:val="ListParagraph"/>
-        <w:rPr>
-          <w:rFonts w:ascii="Courier New" w:hAnsi="Courier New" w:cs="Courier New"/>
-        </w:rPr>
-      </w:pPr>
-      <w:r>
-        <w:rPr>
-          <w:rFonts w:ascii="Courier New" w:hAnsi="Courier New" w:cs="Courier New"/>
+          <w:rFonts w:cs="Courier New" w:ascii="Courier New" w:hAnsi="Courier New"/>
           <w:sz w:val="20"/>
           <w:szCs w:val="20"/>
         </w:rPr>
@@ -415,35 +358,110 @@
           <w:rFonts w:ascii="Courier New" w:hAnsi="Courier New" w:cs="Courier New"/>
         </w:rPr>
       </w:pPr>
-    </w:p>
-    <w:p>
-      <w:pPr>
-        <w:pStyle w:val="ListParagraph"/>
+      <w:r>
+        <w:rPr/>
+      </w:r>
+    </w:p>
+    <w:p>
+      <w:pPr>
+        <w:pStyle w:val="Normal"/>
         <w:numPr>
           <w:ilvl w:val="0"/>
           <w:numId w:val="2"/>
         </w:numPr>
-        <w:rPr>
-          <w:rFonts w:cstheme="minorHAnsi"/>
-        </w:rPr>
-      </w:pPr>
-      <w:r>
-        <w:rPr>
-          <w:rFonts w:cstheme="minorHAnsi"/>
-        </w:rPr>
-        <w:t xml:space="preserve">Open the </w:t>
-      </w:r>
-      <w:r>
-        <w:rPr>
-          <w:rFonts w:cstheme="minorHAnsi"/>
-        </w:rPr>
-        <w:t>Run menu and select the project folder for the build process</w:t>
-      </w:r>
-      <w:r>
-        <w:rPr>
-          <w:rFonts w:cstheme="minorHAnsi"/>
-        </w:rPr>
-        <w:t>.</w:t>
+        <w:spacing w:before="0" w:after="160"/>
+        <w:rPr>
+          <w:rFonts w:cs="Calibri" w:cstheme="minorHAnsi"/>
+        </w:rPr>
+      </w:pPr>
+      <w:r>
+        <w:rPr>
+          <w:rFonts w:cs="Calibri" w:cstheme="minorHAnsi"/>
+        </w:rPr>
+        <w:t xml:space="preserve"> </w:t>
+      </w:r>
+      <w:r>
+        <w:rPr>
+          <w:rFonts w:cs="Calibri" w:cstheme="minorHAnsi"/>
+        </w:rPr>
+        <w:t xml:space="preserve">Install and build simulavr. Start by </w:t>
+      </w:r>
+      <w:r>
+        <w:rPr>
+          <w:rFonts w:cs="Calibri" w:cstheme="minorHAnsi"/>
+        </w:rPr>
+        <w:t>go</w:t>
+      </w:r>
+      <w:r>
+        <w:rPr>
+          <w:rFonts w:cs="Calibri" w:cstheme="minorHAnsi"/>
+        </w:rPr>
+        <w:t>ing to</w:t>
+      </w:r>
+      <w:r>
+        <w:rPr>
+          <w:rFonts w:cs="Calibri" w:cstheme="minorHAnsi"/>
+        </w:rPr>
+        <w:t xml:space="preserve"> the docs folder, </w:t>
+      </w:r>
+      <w:r>
+        <w:rPr>
+          <w:rFonts w:cs="Calibri" w:cstheme="minorHAnsi"/>
+        </w:rPr>
+        <w:t>then</w:t>
+      </w:r>
+      <w:r>
+        <w:rPr>
+          <w:rFonts w:cs="Calibri" w:cstheme="minorHAnsi"/>
+        </w:rPr>
+        <w:t xml:space="preserve"> open a terminal/</w:t>
+      </w:r>
+      <w:r>
+        <w:rPr>
+          <w:rFonts w:cs="Calibri" w:cstheme="minorHAnsi"/>
+        </w:rPr>
+        <w:t>command prompt</w:t>
+      </w:r>
+      <w:r>
+        <w:rPr>
+          <w:rFonts w:cs="Calibri" w:cstheme="minorHAnsi"/>
+        </w:rPr>
+        <w:t xml:space="preserve"> and run the install_simulavr.sh file </w:t>
+      </w:r>
+      <w:r>
+        <w:rPr>
+          <w:rFonts w:cs="Calibri" w:cstheme="minorHAnsi"/>
+        </w:rPr>
+        <w:t xml:space="preserve">by </w:t>
+      </w:r>
+      <w:r>
+        <w:rPr>
+          <w:rFonts w:cs="Calibri" w:cstheme="minorHAnsi"/>
+        </w:rPr>
+        <w:t xml:space="preserve">using the following command ./install_simulavr.sh. </w:t>
+      </w:r>
+      <w:r>
+        <w:rPr>
+          <w:rFonts w:cs="Calibri" w:cstheme="minorHAnsi"/>
+        </w:rPr>
+        <w:t xml:space="preserve">The install will take a bit of time </w:t>
+      </w:r>
+      <w:r>
+        <w:rPr>
+          <w:rFonts w:eastAsia="Calibri" w:cs="Calibri" w:cstheme="minorHAnsi"/>
+          <w:color w:val="auto"/>
+          <w:kern w:val="0"/>
+          <w:sz w:val="22"/>
+          <w:szCs w:val="22"/>
+          <w:lang w:val="en-US" w:eastAsia="en-US" w:bidi="ar-SA"/>
+        </w:rPr>
+        <w:t>installing and building</w:t>
+      </w:r>
+      <w:r>
+        <w:rPr>
+          <w:rFonts w:cs="Calibri" w:cstheme="minorHAnsi"/>
+        </w:rPr>
+        <w:t xml:space="preserve"> but should get everything needed for the server side.</w:t>
       </w:r>
     </w:p>
     <w:p>
@@ -454,14 +472,14 @@
           <w:numId w:val="2"/>
         </w:numPr>
         <w:rPr>
-          <w:rFonts w:cstheme="minorHAnsi"/>
-        </w:rPr>
-      </w:pPr>
-      <w:r>
-        <w:rPr>
-          <w:rFonts w:cstheme="minorHAnsi"/>
-        </w:rPr>
-        <w:t>At the top left of the screen pick which build process to run and hit run.</w:t>
+          <w:rFonts w:cs="Calibri" w:cstheme="minorHAnsi"/>
+        </w:rPr>
+      </w:pPr>
+      <w:r>
+        <w:rPr>
+          <w:rFonts w:cs="Calibri" w:cstheme="minorHAnsi"/>
+        </w:rPr>
+        <w:t>Open the Run menu and select the project folder for the build process.</w:t>
       </w:r>
     </w:p>
     <w:p>
@@ -472,271 +490,500 @@
           <w:numId w:val="2"/>
         </w:numPr>
         <w:rPr>
-          <w:rFonts w:cstheme="minorHAnsi"/>
-        </w:rPr>
-      </w:pPr>
-      <w:r>
-        <w:rPr>
-          <w:rFonts w:cstheme="minorHAnsi"/>
-        </w:rPr>
-        <w:t xml:space="preserve">The project </w:t>
-      </w:r>
-      <w:r>
-        <w:rPr>
-          <w:rFonts w:cstheme="minorHAnsi"/>
-        </w:rPr>
-        <w:t>will build and the installation process is complete.</w:t>
-      </w:r>
-    </w:p>
-    <w:p/>
+          <w:rFonts w:cs="Calibri" w:cstheme="minorHAnsi"/>
+        </w:rPr>
+      </w:pPr>
+      <w:r>
+        <w:rPr>
+          <w:rFonts w:cs="Calibri" w:cstheme="minorHAnsi"/>
+        </w:rPr>
+        <w:t>At the top left of the screen pick which build process to run and hit run.</w:t>
+      </w:r>
+    </w:p>
+    <w:p>
+      <w:pPr>
+        <w:pStyle w:val="ListParagraph"/>
+        <w:numPr>
+          <w:ilvl w:val="0"/>
+          <w:numId w:val="2"/>
+        </w:numPr>
+        <w:rPr>
+          <w:rFonts w:cs="Calibri" w:cstheme="minorHAnsi"/>
+        </w:rPr>
+      </w:pPr>
+      <w:r>
+        <w:rPr>
+          <w:rFonts w:cs="Calibri" w:cstheme="minorHAnsi"/>
+        </w:rPr>
+        <w:t>The project will build and the installation process is complete.</w:t>
+      </w:r>
+    </w:p>
+    <w:p>
+      <w:pPr>
+        <w:pStyle w:val="Normal"/>
+        <w:rPr/>
+      </w:pPr>
+      <w:r>
+        <w:rPr/>
+      </w:r>
+    </w:p>
+    <w:p>
+      <w:pPr>
+        <w:pStyle w:val="Normal"/>
+        <w:rPr/>
+      </w:pPr>
+      <w:r>
+        <w:rPr/>
+      </w:r>
+    </w:p>
+    <w:p>
+      <w:pPr>
+        <w:pStyle w:val="Normal"/>
+        <w:rPr/>
+      </w:pPr>
+      <w:r>
+        <w:rPr/>
+      </w:r>
+    </w:p>
+    <w:p>
+      <w:pPr>
+        <w:pStyle w:val="Normal"/>
+        <w:rPr/>
+      </w:pPr>
+      <w:r>
+        <w:rPr/>
+      </w:r>
+    </w:p>
+    <w:p>
+      <w:pPr>
+        <w:pStyle w:val="Normal"/>
+        <w:spacing w:before="0" w:after="160"/>
+        <w:rPr/>
+      </w:pPr>
+      <w:r>
+        <w:rPr/>
+      </w:r>
+    </w:p>
     <w:sectPr>
+      <w:type w:val="nextPage"/>
       <w:pgSz w:w="12240" w:h="15840"/>
-      <w:pgMar w:top="1440" w:right="1440" w:bottom="1440" w:left="1440" w:header="720" w:footer="720" w:gutter="0"/>
-      <w:cols w:space="720"/>
-      <w:docGrid w:linePitch="360"/>
+      <w:pgMar w:left="1440" w:right="1440" w:header="0" w:top="1440" w:footer="0" w:bottom="1440" w:gutter="0"/>
+      <w:pgNumType w:fmt="decimal"/>
+      <w:formProt w:val="false"/>
+      <w:textDirection w:val="lrTb"/>
+      <w:docGrid w:type="default" w:linePitch="360" w:charSpace="4096"/>
     </w:sectPr>
   </w:body>
 </w:document>
 </file>
 
 <file path=word/numbering.xml><?xml version="1.0" encoding="utf-8"?>
-<w:numbering xmlns:wpc="http://schemas.microsoft.com/office/word/2010/wordprocessingCanvas" xmlns:cx="http://schemas.microsoft.com/office/drawing/2014/chartex" xmlns:cx1="http://schemas.microsoft.com/office/drawing/2015/9/8/chartex" xmlns:cx2="http://schemas.microsoft.com/office/drawing/2015/10/21/chartex" xmlns:cx3="http://schemas.microsoft.com/office/drawing/2016/5/9/chartex" xmlns:cx4="http://schemas.microsoft.com/office/drawing/2016/5/10/chartex" xmlns:cx5="http://schemas.microsoft.com/office/drawing/2016/5/11/chartex" xmlns:cx6="http://schemas.microsoft.com/office/drawing/2016/5/12/chartex" xmlns:cx7="http://schemas.microsoft.com/office/drawing/2016/5/13/chartex" xmlns:cx8="http://schemas.microsoft.com/office/drawing/2016/5/14/chartex" xmlns:mc="http://schemas.openxmlformats.org/markup-compatibility/2006" xmlns:aink="http://schemas.microsoft.com/office/drawing/2016/ink" xmlns:am3d="http://schemas.microsoft.com/office/drawing/2017/model3d" xmlns:o="urn:schemas-microsoft-com:office:office" xmlns:r="http://schemas.openxmlformats.org/officeDocument/2006/relationships" xmlns:m="http://schemas.openxmlformats.org/officeDocument/2006/math" xmlns:v="urn:schemas-microsoft-com:vml" xmlns:wp14="http://schemas.microsoft.com/office/word/2010/wordprocessingDrawing" xmlns:wp="http://schemas.openxmlformats.org/drawingml/2006/wordprocessingDrawing" xmlns:w10="urn:schemas-microsoft-com:office:word" xmlns:w="http://schemas.openxmlformats.org/wordprocessingml/2006/main" xmlns:w14="http://schemas.microsoft.com/office/word/2010/wordml" xmlns:w15="http://schemas.microsoft.com/office/word/2012/wordml" xmlns:w16cex="http://schemas.microsoft.com/office/word/2018/wordml/cex" xmlns:w16cid="http://schemas.microsoft.com/office/word/2016/wordml/cid" xmlns:w16="http://schemas.microsoft.com/office/word/2018/wordml" xmlns:w16se="http://schemas.microsoft.com/office/word/2015/wordml/symex" xmlns:wpg="http://schemas.microsoft.com/office/word/2010/wordprocessingGroup" xmlns:wpi="http://schemas.microsoft.com/office/word/2010/wordprocessingInk" xmlns:wne="http://schemas.microsoft.com/office/word/2006/wordml" xmlns:wps="http://schemas.microsoft.com/office/word/2010/wordprocessingShape" mc:Ignorable="w14 w15 w16se w16cid w16 w16cex wp14">
-  <w:abstractNum w:abstractNumId="0" w15:restartNumberingAfterBreak="0">
-    <w:nsid w:val="1CA65639"/>
-    <w:multiLevelType w:val="hybridMultilevel"/>
-    <w:tmpl w:val="A58C8A5A"/>
-    <w:lvl w:ilvl="0" w:tplc="0409000F">
+<w:numbering xmlns:w="http://schemas.openxmlformats.org/wordprocessingml/2006/main" xmlns:o="urn:schemas-microsoft-com:office:office" xmlns:r="http://schemas.openxmlformats.org/officeDocument/2006/relationships" xmlns:v="urn:schemas-microsoft-com:vml">
+  <w:abstractNum w:abstractNumId="1">
+    <w:lvl w:ilvl="0">
+      <w:start w:val="1"/>
+      <w:numFmt w:val="bullet"/>
+      <w:lvlText w:val=""/>
+      <w:lvlJc w:val="left"/>
+      <w:pPr>
+        <w:tabs>
+          <w:tab w:val="num" w:pos="0"/>
+        </w:tabs>
+        <w:ind w:left="720" w:hanging="360"/>
+      </w:pPr>
+      <w:rPr>
+        <w:rFonts w:ascii="Symbol" w:hAnsi="Symbol" w:cs="Symbol" w:hint="default"/>
+      </w:rPr>
+    </w:lvl>
+    <w:lvl w:ilvl="1">
+      <w:start w:val="1"/>
+      <w:numFmt w:val="bullet"/>
+      <w:lvlText w:val="o"/>
+      <w:lvlJc w:val="left"/>
+      <w:pPr>
+        <w:tabs>
+          <w:tab w:val="num" w:pos="0"/>
+        </w:tabs>
+        <w:ind w:left="1440" w:hanging="360"/>
+      </w:pPr>
+      <w:rPr>
+        <w:rFonts w:ascii="Courier New" w:hAnsi="Courier New" w:cs="Courier New" w:hint="default"/>
+      </w:rPr>
+    </w:lvl>
+    <w:lvl w:ilvl="2">
+      <w:start w:val="1"/>
+      <w:numFmt w:val="bullet"/>
+      <w:lvlText w:val=""/>
+      <w:lvlJc w:val="left"/>
+      <w:pPr>
+        <w:tabs>
+          <w:tab w:val="num" w:pos="0"/>
+        </w:tabs>
+        <w:ind w:left="2160" w:hanging="360"/>
+      </w:pPr>
+      <w:rPr>
+        <w:rFonts w:ascii="Wingdings" w:hAnsi="Wingdings" w:cs="Wingdings" w:hint="default"/>
+      </w:rPr>
+    </w:lvl>
+    <w:lvl w:ilvl="3">
+      <w:start w:val="1"/>
+      <w:numFmt w:val="bullet"/>
+      <w:lvlText w:val=""/>
+      <w:lvlJc w:val="left"/>
+      <w:pPr>
+        <w:tabs>
+          <w:tab w:val="num" w:pos="0"/>
+        </w:tabs>
+        <w:ind w:left="2880" w:hanging="360"/>
+      </w:pPr>
+      <w:rPr>
+        <w:rFonts w:ascii="Symbol" w:hAnsi="Symbol" w:cs="Symbol" w:hint="default"/>
+      </w:rPr>
+    </w:lvl>
+    <w:lvl w:ilvl="4">
+      <w:start w:val="1"/>
+      <w:numFmt w:val="bullet"/>
+      <w:lvlText w:val="o"/>
+      <w:lvlJc w:val="left"/>
+      <w:pPr>
+        <w:tabs>
+          <w:tab w:val="num" w:pos="0"/>
+        </w:tabs>
+        <w:ind w:left="3600" w:hanging="360"/>
+      </w:pPr>
+      <w:rPr>
+        <w:rFonts w:ascii="Courier New" w:hAnsi="Courier New" w:cs="Courier New" w:hint="default"/>
+      </w:rPr>
+    </w:lvl>
+    <w:lvl w:ilvl="5">
+      <w:start w:val="1"/>
+      <w:numFmt w:val="bullet"/>
+      <w:lvlText w:val=""/>
+      <w:lvlJc w:val="left"/>
+      <w:pPr>
+        <w:tabs>
+          <w:tab w:val="num" w:pos="0"/>
+        </w:tabs>
+        <w:ind w:left="4320" w:hanging="360"/>
+      </w:pPr>
+      <w:rPr>
+        <w:rFonts w:ascii="Wingdings" w:hAnsi="Wingdings" w:cs="Wingdings" w:hint="default"/>
+      </w:rPr>
+    </w:lvl>
+    <w:lvl w:ilvl="6">
+      <w:start w:val="1"/>
+      <w:numFmt w:val="bullet"/>
+      <w:lvlText w:val=""/>
+      <w:lvlJc w:val="left"/>
+      <w:pPr>
+        <w:tabs>
+          <w:tab w:val="num" w:pos="0"/>
+        </w:tabs>
+        <w:ind w:left="5040" w:hanging="360"/>
+      </w:pPr>
+      <w:rPr>
+        <w:rFonts w:ascii="Symbol" w:hAnsi="Symbol" w:cs="Symbol" w:hint="default"/>
+      </w:rPr>
+    </w:lvl>
+    <w:lvl w:ilvl="7">
+      <w:start w:val="1"/>
+      <w:numFmt w:val="bullet"/>
+      <w:lvlText w:val="o"/>
+      <w:lvlJc w:val="left"/>
+      <w:pPr>
+        <w:tabs>
+          <w:tab w:val="num" w:pos="0"/>
+        </w:tabs>
+        <w:ind w:left="5760" w:hanging="360"/>
+      </w:pPr>
+      <w:rPr>
+        <w:rFonts w:ascii="Courier New" w:hAnsi="Courier New" w:cs="Courier New" w:hint="default"/>
+      </w:rPr>
+    </w:lvl>
+    <w:lvl w:ilvl="8">
+      <w:start w:val="1"/>
+      <w:numFmt w:val="bullet"/>
+      <w:lvlText w:val=""/>
+      <w:lvlJc w:val="left"/>
+      <w:pPr>
+        <w:tabs>
+          <w:tab w:val="num" w:pos="0"/>
+        </w:tabs>
+        <w:ind w:left="6480" w:hanging="360"/>
+      </w:pPr>
+      <w:rPr>
+        <w:rFonts w:ascii="Wingdings" w:hAnsi="Wingdings" w:cs="Wingdings" w:hint="default"/>
+      </w:rPr>
+    </w:lvl>
+  </w:abstractNum>
+  <w:abstractNum w:abstractNumId="2">
+    <w:lvl w:ilvl="0">
       <w:start w:val="1"/>
       <w:numFmt w:val="decimal"/>
       <w:lvlText w:val="%1."/>
       <w:lvlJc w:val="left"/>
       <w:pPr>
+        <w:tabs>
+          <w:tab w:val="num" w:pos="0"/>
+        </w:tabs>
         <w:ind w:left="720" w:hanging="360"/>
       </w:pPr>
     </w:lvl>
-    <w:lvl w:ilvl="1" w:tplc="04090019" w:tentative="1">
+    <w:lvl w:ilvl="1">
       <w:start w:val="1"/>
       <w:numFmt w:val="lowerLetter"/>
       <w:lvlText w:val="%2."/>
       <w:lvlJc w:val="left"/>
       <w:pPr>
+        <w:tabs>
+          <w:tab w:val="num" w:pos="0"/>
+        </w:tabs>
         <w:ind w:left="1440" w:hanging="360"/>
       </w:pPr>
     </w:lvl>
-    <w:lvl w:ilvl="2" w:tplc="0409001B" w:tentative="1">
+    <w:lvl w:ilvl="2">
       <w:start w:val="1"/>
       <w:numFmt w:val="lowerRoman"/>
       <w:lvlText w:val="%3."/>
       <w:lvlJc w:val="right"/>
       <w:pPr>
+        <w:tabs>
+          <w:tab w:val="num" w:pos="0"/>
+        </w:tabs>
         <w:ind w:left="2160" w:hanging="180"/>
       </w:pPr>
     </w:lvl>
-    <w:lvl w:ilvl="3" w:tplc="0409000F" w:tentative="1">
+    <w:lvl w:ilvl="3">
       <w:start w:val="1"/>
       <w:numFmt w:val="decimal"/>
       <w:lvlText w:val="%4."/>
       <w:lvlJc w:val="left"/>
       <w:pPr>
+        <w:tabs>
+          <w:tab w:val="num" w:pos="0"/>
+        </w:tabs>
         <w:ind w:left="2880" w:hanging="360"/>
       </w:pPr>
     </w:lvl>
-    <w:lvl w:ilvl="4" w:tplc="04090019" w:tentative="1">
+    <w:lvl w:ilvl="4">
       <w:start w:val="1"/>
       <w:numFmt w:val="lowerLetter"/>
       <w:lvlText w:val="%5."/>
       <w:lvlJc w:val="left"/>
       <w:pPr>
+        <w:tabs>
+          <w:tab w:val="num" w:pos="0"/>
+        </w:tabs>
         <w:ind w:left="3600" w:hanging="360"/>
       </w:pPr>
     </w:lvl>
-    <w:lvl w:ilvl="5" w:tplc="0409001B" w:tentative="1">
+    <w:lvl w:ilvl="5">
       <w:start w:val="1"/>
       <w:numFmt w:val="lowerRoman"/>
       <w:lvlText w:val="%6."/>
       <w:lvlJc w:val="right"/>
       <w:pPr>
+        <w:tabs>
+          <w:tab w:val="num" w:pos="0"/>
+        </w:tabs>
         <w:ind w:left="4320" w:hanging="180"/>
       </w:pPr>
     </w:lvl>
-    <w:lvl w:ilvl="6" w:tplc="0409000F" w:tentative="1">
+    <w:lvl w:ilvl="6">
       <w:start w:val="1"/>
       <w:numFmt w:val="decimal"/>
       <w:lvlText w:val="%7."/>
       <w:lvlJc w:val="left"/>
       <w:pPr>
+        <w:tabs>
+          <w:tab w:val="num" w:pos="0"/>
+        </w:tabs>
         <w:ind w:left="5040" w:hanging="360"/>
       </w:pPr>
     </w:lvl>
-    <w:lvl w:ilvl="7" w:tplc="04090019" w:tentative="1">
+    <w:lvl w:ilvl="7">
       <w:start w:val="1"/>
       <w:numFmt w:val="lowerLetter"/>
       <w:lvlText w:val="%8."/>
       <w:lvlJc w:val="left"/>
       <w:pPr>
+        <w:tabs>
+          <w:tab w:val="num" w:pos="0"/>
+        </w:tabs>
         <w:ind w:left="5760" w:hanging="360"/>
       </w:pPr>
     </w:lvl>
-    <w:lvl w:ilvl="8" w:tplc="0409001B" w:tentative="1">
+    <w:lvl w:ilvl="8">
       <w:start w:val="1"/>
       <w:numFmt w:val="lowerRoman"/>
       <w:lvlText w:val="%9."/>
       <w:lvlJc w:val="right"/>
       <w:pPr>
+        <w:tabs>
+          <w:tab w:val="num" w:pos="0"/>
+        </w:tabs>
         <w:ind w:left="6480" w:hanging="180"/>
       </w:pPr>
     </w:lvl>
   </w:abstractNum>
-  <w:abstractNum w:abstractNumId="1" w15:restartNumberingAfterBreak="0">
-    <w:nsid w:val="3AD65C76"/>
-    <w:multiLevelType w:val="hybridMultilevel"/>
-    <w:tmpl w:val="C472BDA8"/>
-    <w:lvl w:ilvl="0" w:tplc="04090001">
-      <w:start w:val="1"/>
-      <w:numFmt w:val="bullet"/>
-      <w:lvlText w:val=""/>
-      <w:lvlJc w:val="left"/>
-      <w:pPr>
-        <w:ind w:left="720" w:hanging="360"/>
-      </w:pPr>
-      <w:rPr>
-        <w:rFonts w:ascii="Symbol" w:hAnsi="Symbol" w:hint="default"/>
-      </w:rPr>
-    </w:lvl>
-    <w:lvl w:ilvl="1" w:tplc="04090003" w:tentative="1">
-      <w:start w:val="1"/>
-      <w:numFmt w:val="bullet"/>
-      <w:lvlText w:val="o"/>
-      <w:lvlJc w:val="left"/>
-      <w:pPr>
-        <w:ind w:left="1440" w:hanging="360"/>
-      </w:pPr>
-      <w:rPr>
-        <w:rFonts w:ascii="Courier New" w:hAnsi="Courier New" w:cs="Courier New" w:hint="default"/>
-      </w:rPr>
-    </w:lvl>
-    <w:lvl w:ilvl="2" w:tplc="04090005" w:tentative="1">
-      <w:start w:val="1"/>
-      <w:numFmt w:val="bullet"/>
-      <w:lvlText w:val=""/>
-      <w:lvlJc w:val="left"/>
-      <w:pPr>
-        <w:ind w:left="2160" w:hanging="360"/>
-      </w:pPr>
-      <w:rPr>
-        <w:rFonts w:ascii="Wingdings" w:hAnsi="Wingdings" w:hint="default"/>
-      </w:rPr>
-    </w:lvl>
-    <w:lvl w:ilvl="3" w:tplc="04090001" w:tentative="1">
-      <w:start w:val="1"/>
-      <w:numFmt w:val="bullet"/>
-      <w:lvlText w:val=""/>
-      <w:lvlJc w:val="left"/>
-      <w:pPr>
-        <w:ind w:left="2880" w:hanging="360"/>
-      </w:pPr>
-      <w:rPr>
-        <w:rFonts w:ascii="Symbol" w:hAnsi="Symbol" w:hint="default"/>
-      </w:rPr>
-    </w:lvl>
-    <w:lvl w:ilvl="4" w:tplc="04090003" w:tentative="1">
-      <w:start w:val="1"/>
-      <w:numFmt w:val="bullet"/>
-      <w:lvlText w:val="o"/>
-      <w:lvlJc w:val="left"/>
-      <w:pPr>
-        <w:ind w:left="3600" w:hanging="360"/>
-      </w:pPr>
-      <w:rPr>
-        <w:rFonts w:ascii="Courier New" w:hAnsi="Courier New" w:cs="Courier New" w:hint="default"/>
-      </w:rPr>
-    </w:lvl>
-    <w:lvl w:ilvl="5" w:tplc="04090005" w:tentative="1">
-      <w:start w:val="1"/>
-      <w:numFmt w:val="bullet"/>
-      <w:lvlText w:val=""/>
-      <w:lvlJc w:val="left"/>
-      <w:pPr>
-        <w:ind w:left="4320" w:hanging="360"/>
-      </w:pPr>
-      <w:rPr>
-        <w:rFonts w:ascii="Wingdings" w:hAnsi="Wingdings" w:hint="default"/>
-      </w:rPr>
-    </w:lvl>
-    <w:lvl w:ilvl="6" w:tplc="04090001" w:tentative="1">
-      <w:start w:val="1"/>
-      <w:numFmt w:val="bullet"/>
-      <w:lvlText w:val=""/>
-      <w:lvlJc w:val="left"/>
-      <w:pPr>
-        <w:ind w:left="5040" w:hanging="360"/>
-      </w:pPr>
-      <w:rPr>
-        <w:rFonts w:ascii="Symbol" w:hAnsi="Symbol" w:hint="default"/>
-      </w:rPr>
-    </w:lvl>
-    <w:lvl w:ilvl="7" w:tplc="04090003" w:tentative="1">
-      <w:start w:val="1"/>
-      <w:numFmt w:val="bullet"/>
-      <w:lvlText w:val="o"/>
-      <w:lvlJc w:val="left"/>
-      <w:pPr>
-        <w:ind w:left="5760" w:hanging="360"/>
-      </w:pPr>
-      <w:rPr>
-        <w:rFonts w:ascii="Courier New" w:hAnsi="Courier New" w:cs="Courier New" w:hint="default"/>
-      </w:rPr>
-    </w:lvl>
-    <w:lvl w:ilvl="8" w:tplc="04090005" w:tentative="1">
-      <w:start w:val="1"/>
-      <w:numFmt w:val="bullet"/>
-      <w:lvlText w:val=""/>
-      <w:lvlJc w:val="left"/>
-      <w:pPr>
-        <w:ind w:left="6480" w:hanging="360"/>
-      </w:pPr>
-      <w:rPr>
-        <w:rFonts w:ascii="Wingdings" w:hAnsi="Wingdings" w:hint="default"/>
-      </w:rPr>
+  <w:abstractNum w:abstractNumId="3">
+    <w:lvl w:ilvl="0">
+      <w:start w:val="1"/>
+      <w:numFmt w:val="none"/>
+      <w:suff w:val="nothing"/>
+      <w:lvlText w:val=""/>
+      <w:lvlJc w:val="left"/>
+      <w:pPr>
+        <w:tabs>
+          <w:tab w:val="num" w:pos="0"/>
+        </w:tabs>
+        <w:ind w:left="0" w:hanging="0"/>
+      </w:pPr>
+    </w:lvl>
+    <w:lvl w:ilvl="1">
+      <w:start w:val="1"/>
+      <w:numFmt w:val="none"/>
+      <w:suff w:val="nothing"/>
+      <w:lvlText w:val=""/>
+      <w:lvlJc w:val="left"/>
+      <w:pPr>
+        <w:tabs>
+          <w:tab w:val="num" w:pos="0"/>
+        </w:tabs>
+        <w:ind w:left="0" w:hanging="0"/>
+      </w:pPr>
+    </w:lvl>
+    <w:lvl w:ilvl="2">
+      <w:start w:val="1"/>
+      <w:numFmt w:val="none"/>
+      <w:suff w:val="nothing"/>
+      <w:lvlText w:val=""/>
+      <w:lvlJc w:val="left"/>
+      <w:pPr>
+        <w:tabs>
+          <w:tab w:val="num" w:pos="0"/>
+        </w:tabs>
+        <w:ind w:left="0" w:hanging="0"/>
+      </w:pPr>
+    </w:lvl>
+    <w:lvl w:ilvl="3">
+      <w:start w:val="1"/>
+      <w:numFmt w:val="none"/>
+      <w:suff w:val="nothing"/>
+      <w:lvlText w:val=""/>
+      <w:lvlJc w:val="left"/>
+      <w:pPr>
+        <w:tabs>
+          <w:tab w:val="num" w:pos="0"/>
+        </w:tabs>
+        <w:ind w:left="0" w:hanging="0"/>
+      </w:pPr>
+    </w:lvl>
+    <w:lvl w:ilvl="4">
+      <w:start w:val="1"/>
+      <w:numFmt w:val="none"/>
+      <w:suff w:val="nothing"/>
+      <w:lvlText w:val=""/>
+      <w:lvlJc w:val="left"/>
+      <w:pPr>
+        <w:tabs>
+          <w:tab w:val="num" w:pos="0"/>
+        </w:tabs>
+        <w:ind w:left="0" w:hanging="0"/>
+      </w:pPr>
+    </w:lvl>
+    <w:lvl w:ilvl="5">
+      <w:start w:val="1"/>
+      <w:numFmt w:val="none"/>
+      <w:suff w:val="nothing"/>
+      <w:lvlText w:val=""/>
+      <w:lvlJc w:val="left"/>
+      <w:pPr>
+        <w:tabs>
+          <w:tab w:val="num" w:pos="0"/>
+        </w:tabs>
+        <w:ind w:left="0" w:hanging="0"/>
+      </w:pPr>
+    </w:lvl>
+    <w:lvl w:ilvl="6">
+      <w:start w:val="1"/>
+      <w:numFmt w:val="none"/>
+      <w:suff w:val="nothing"/>
+      <w:lvlText w:val=""/>
+      <w:lvlJc w:val="left"/>
+      <w:pPr>
+        <w:tabs>
+          <w:tab w:val="num" w:pos="0"/>
+        </w:tabs>
+        <w:ind w:left="0" w:hanging="0"/>
+      </w:pPr>
+    </w:lvl>
+    <w:lvl w:ilvl="7">
+      <w:start w:val="1"/>
+      <w:numFmt w:val="none"/>
+      <w:suff w:val="nothing"/>
+      <w:lvlText w:val=""/>
+      <w:lvlJc w:val="left"/>
+      <w:pPr>
+        <w:tabs>
+          <w:tab w:val="num" w:pos="0"/>
+        </w:tabs>
+        <w:ind w:left="0" w:hanging="0"/>
+      </w:pPr>
+    </w:lvl>
+    <w:lvl w:ilvl="8">
+      <w:start w:val="1"/>
+      <w:numFmt w:val="none"/>
+      <w:suff w:val="nothing"/>
+      <w:lvlText w:val=""/>
+      <w:lvlJc w:val="left"/>
+      <w:pPr>
+        <w:tabs>
+          <w:tab w:val="num" w:pos="0"/>
+        </w:tabs>
+        <w:ind w:left="0" w:hanging="0"/>
+      </w:pPr>
     </w:lvl>
   </w:abstractNum>
   <w:num w:numId="1">
     <w:abstractNumId w:val="1"/>
   </w:num>
   <w:num w:numId="2">
-    <w:abstractNumId w:val="0"/>
+    <w:abstractNumId w:val="2"/>
+  </w:num>
+  <w:num w:numId="3">
+    <w:abstractNumId w:val="3"/>
   </w:num>
 </w:numbering>
 </file>
 
 <file path=word/styles.xml><?xml version="1.0" encoding="utf-8"?>
-<w:styles xmlns:mc="http://schemas.openxmlformats.org/markup-compatibility/2006" xmlns:r="http://schemas.openxmlformats.org/officeDocument/2006/relationships" xmlns:w="http://schemas.openxmlformats.org/wordprocessingml/2006/main" xmlns:w14="http://schemas.microsoft.com/office/word/2010/wordml" xmlns:w15="http://schemas.microsoft.com/office/word/2012/wordml" xmlns:w16cex="http://schemas.microsoft.com/office/word/2018/wordml/cex" xmlns:w16cid="http://schemas.microsoft.com/office/word/2016/wordml/cid" xmlns:w16="http://schemas.microsoft.com/office/word/2018/wordml" xmlns:w16se="http://schemas.microsoft.com/office/word/2015/wordml/symex" mc:Ignorable="w14 w15 w16se w16cid w16 w16cex">
+<w:styles xmlns:w="http://schemas.openxmlformats.org/wordprocessingml/2006/main" xmlns:w14="http://schemas.microsoft.com/office/word/2010/wordml" xmlns:mc="http://schemas.openxmlformats.org/markup-compatibility/2006" mc:Ignorable="w14">
   <w:docDefaults>
     <w:rPrDefault>
       <w:rPr>
-        <w:rFonts w:asciiTheme="minorHAnsi" w:eastAsiaTheme="minorHAnsi" w:hAnsiTheme="minorHAnsi" w:cstheme="minorBidi"/>
-        <w:sz w:val="22"/>
+        <w:rFonts w:ascii="Calibri" w:hAnsi="Calibri" w:eastAsia="Calibri" w:cs="" w:asciiTheme="minorHAnsi" w:cstheme="minorBidi" w:eastAsiaTheme="minorHAnsi" w:hAnsiTheme="minorHAnsi"/>
         <w:szCs w:val="22"/>
         <w:lang w:val="en-US" w:eastAsia="en-US" w:bidi="ar-SA"/>
       </w:rPr>
     </w:rPrDefault>
     <w:pPrDefault>
       <w:pPr>
-        <w:spacing w:after="160" w:line="259" w:lineRule="auto"/>
+        <w:suppressAutoHyphens w:val="true"/>
       </w:pPr>
     </w:pPrDefault>
   </w:docDefaults>
   <w:latentStyles w:defLockedState="0" w:defUIPriority="99" w:defSemiHidden="0" w:defUnhideWhenUsed="0" w:defQFormat="0" w:count="376">
     <w:lsdException w:name="Normal" w:uiPriority="0" w:qFormat="1"/>
     <w:lsdException w:name="heading 1" w:uiPriority="9" w:qFormat="1"/>
-    <w:lsdException w:name="heading 2" w:semiHidden="1" w:uiPriority="9" w:unhideWhenUsed="1" w:qFormat="1"/>
-    <w:lsdException w:name="heading 3" w:semiHidden="1" w:uiPriority="9" w:unhideWhenUsed="1" w:qFormat="1"/>
-    <w:lsdException w:name="heading 4" w:semiHidden="1" w:uiPriority="9" w:unhideWhenUsed="1" w:qFormat="1"/>
-    <w:lsdException w:name="heading 5" w:semiHidden="1" w:uiPriority="9" w:unhideWhenUsed="1" w:qFormat="1"/>
-    <w:lsdException w:name="heading 6" w:semiHidden="1" w:uiPriority="9" w:unhideWhenUsed="1" w:qFormat="1"/>
-    <w:lsdException w:name="heading 7" w:semiHidden="1" w:uiPriority="9" w:unhideWhenUsed="1" w:qFormat="1"/>
-    <w:lsdException w:name="heading 8" w:semiHidden="1" w:uiPriority="9" w:unhideWhenUsed="1" w:qFormat="1"/>
-    <w:lsdException w:name="heading 9" w:semiHidden="1" w:uiPriority="9" w:unhideWhenUsed="1" w:qFormat="1"/>
+    <w:lsdException w:name="heading 2" w:uiPriority="9" w:semiHidden="1" w:unhideWhenUsed="1" w:qFormat="1"/>
+    <w:lsdException w:name="heading 3" w:uiPriority="9" w:semiHidden="1" w:unhideWhenUsed="1" w:qFormat="1"/>
+    <w:lsdException w:name="heading 4" w:uiPriority="9" w:semiHidden="1" w:unhideWhenUsed="1" w:qFormat="1"/>
+    <w:lsdException w:name="heading 5" w:uiPriority="9" w:semiHidden="1" w:unhideWhenUsed="1" w:qFormat="1"/>
+    <w:lsdException w:name="heading 6" w:uiPriority="9" w:semiHidden="1" w:unhideWhenUsed="1" w:qFormat="1"/>
+    <w:lsdException w:name="heading 7" w:uiPriority="9" w:semiHidden="1" w:unhideWhenUsed="1" w:qFormat="1"/>
+    <w:lsdException w:name="heading 8" w:uiPriority="9" w:semiHidden="1" w:unhideWhenUsed="1" w:qFormat="1"/>
+    <w:lsdException w:name="heading 9" w:uiPriority="9" w:semiHidden="1" w:unhideWhenUsed="1" w:qFormat="1"/>
     <w:lsdException w:name="index 1" w:semiHidden="1" w:unhideWhenUsed="1"/>
     <w:lsdException w:name="index 2" w:semiHidden="1" w:unhideWhenUsed="1"/>
     <w:lsdException w:name="index 3" w:semiHidden="1" w:unhideWhenUsed="1"/>
@@ -746,22 +993,22 @@
     <w:lsdException w:name="index 7" w:semiHidden="1" w:unhideWhenUsed="1"/>
     <w:lsdException w:name="index 8" w:semiHidden="1" w:unhideWhenUsed="1"/>
     <w:lsdException w:name="index 9" w:semiHidden="1" w:unhideWhenUsed="1"/>
-    <w:lsdException w:name="toc 1" w:semiHidden="1" w:uiPriority="39" w:unhideWhenUsed="1"/>
-    <w:lsdException w:name="toc 2" w:semiHidden="1" w:uiPriority="39" w:unhideWhenUsed="1"/>
-    <w:lsdException w:name="toc 3" w:semiHidden="1" w:uiPriority="39" w:unhideWhenUsed="1"/>
-    <w:lsdException w:name="toc 4" w:semiHidden="1" w:uiPriority="39" w:unhideWhenUsed="1"/>
-    <w:lsdException w:name="toc 5" w:semiHidden="1" w:uiPriority="39" w:unhideWhenUsed="1"/>
-    <w:lsdException w:name="toc 6" w:semiHidden="1" w:uiPriority="39" w:unhideWhenUsed="1"/>
-    <w:lsdException w:name="toc 7" w:semiHidden="1" w:uiPriority="39" w:unhideWhenUsed="1"/>
-    <w:lsdException w:name="toc 8" w:semiHidden="1" w:uiPriority="39" w:unhideWhenUsed="1"/>
-    <w:lsdException w:name="toc 9" w:semiHidden="1" w:uiPriority="39" w:unhideWhenUsed="1"/>
+    <w:lsdException w:name="toc 1" w:uiPriority="39" w:semiHidden="1" w:unhideWhenUsed="1"/>
+    <w:lsdException w:name="toc 2" w:uiPriority="39" w:semiHidden="1" w:unhideWhenUsed="1"/>
+    <w:lsdException w:name="toc 3" w:uiPriority="39" w:semiHidden="1" w:unhideWhenUsed="1"/>
+    <w:lsdException w:name="toc 4" w:uiPriority="39" w:semiHidden="1" w:unhideWhenUsed="1"/>
+    <w:lsdException w:name="toc 5" w:uiPriority="39" w:semiHidden="1" w:unhideWhenUsed="1"/>
+    <w:lsdException w:name="toc 6" w:uiPriority="39" w:semiHidden="1" w:unhideWhenUsed="1"/>
+    <w:lsdException w:name="toc 7" w:uiPriority="39" w:semiHidden="1" w:unhideWhenUsed="1"/>
+    <w:lsdException w:name="toc 8" w:uiPriority="39" w:semiHidden="1" w:unhideWhenUsed="1"/>
+    <w:lsdException w:name="toc 9" w:uiPriority="39" w:semiHidden="1" w:unhideWhenUsed="1"/>
     <w:lsdException w:name="Normal Indent" w:semiHidden="1" w:unhideWhenUsed="1"/>
     <w:lsdException w:name="footnote text" w:semiHidden="1" w:unhideWhenUsed="1"/>
     <w:lsdException w:name="annotation text" w:semiHidden="1" w:unhideWhenUsed="1"/>
     <w:lsdException w:name="header" w:semiHidden="1" w:unhideWhenUsed="1"/>
     <w:lsdException w:name="footer" w:semiHidden="1" w:unhideWhenUsed="1"/>
     <w:lsdException w:name="index heading" w:semiHidden="1" w:unhideWhenUsed="1"/>
-    <w:lsdException w:name="caption" w:semiHidden="1" w:uiPriority="35" w:unhideWhenUsed="1" w:qFormat="1"/>
+    <w:lsdException w:name="caption" w:uiPriority="35" w:semiHidden="1" w:unhideWhenUsed="1" w:qFormat="1"/>
     <w:lsdException w:name="table of figures" w:semiHidden="1" w:unhideWhenUsed="1"/>
     <w:lsdException w:name="envelope address" w:semiHidden="1" w:unhideWhenUsed="1"/>
     <w:lsdException w:name="envelope return" w:semiHidden="1" w:unhideWhenUsed="1"/>
@@ -792,7 +1039,7 @@
     <w:lsdException w:name="Title" w:uiPriority="10" w:qFormat="1"/>
     <w:lsdException w:name="Closing" w:semiHidden="1" w:unhideWhenUsed="1"/>
     <w:lsdException w:name="Signature" w:semiHidden="1" w:unhideWhenUsed="1"/>
-    <w:lsdException w:name="Default Paragraph Font" w:semiHidden="1" w:uiPriority="1" w:unhideWhenUsed="1"/>
+    <w:lsdException w:name="Default Paragraph Font" w:uiPriority="1" w:semiHidden="1" w:unhideWhenUsed="1"/>
     <w:lsdException w:name="Body Text" w:semiHidden="1" w:unhideWhenUsed="1"/>
     <w:lsdException w:name="Body Text Indent" w:semiHidden="1" w:unhideWhenUsed="1"/>
     <w:lsdException w:name="List Continue" w:semiHidden="1" w:unhideWhenUsed="1"/>
@@ -989,8 +1236,8 @@
     <w:lsdException w:name="Subtle Reference" w:uiPriority="31" w:qFormat="1"/>
     <w:lsdException w:name="Intense Reference" w:uiPriority="32" w:qFormat="1"/>
     <w:lsdException w:name="Book Title" w:uiPriority="33" w:qFormat="1"/>
-    <w:lsdException w:name="Bibliography" w:semiHidden="1" w:uiPriority="37" w:unhideWhenUsed="1"/>
-    <w:lsdException w:name="TOC Heading" w:semiHidden="1" w:uiPriority="39" w:unhideWhenUsed="1" w:qFormat="1"/>
+    <w:lsdException w:name="Bibliography" w:uiPriority="37" w:semiHidden="1" w:unhideWhenUsed="1"/>
+    <w:lsdException w:name="TOC Heading" w:uiPriority="39" w:semiHidden="1" w:unhideWhenUsed="1" w:qFormat="1"/>
     <w:lsdException w:name="Plain Table 1" w:uiPriority="41"/>
     <w:lsdException w:name="Plain Table 2" w:uiPriority="42"/>
     <w:lsdException w:name="Plain Table 3" w:uiPriority="43"/>
@@ -1101,71 +1348,48 @@
     <w:lsdException w:name="Unresolved Mention" w:semiHidden="1" w:unhideWhenUsed="1"/>
     <w:lsdException w:name="Smart Link" w:semiHidden="1" w:unhideWhenUsed="1"/>
   </w:latentStyles>
-  <w:style w:type="paragraph" w:default="1" w:styleId="Normal">
+  <w:style w:type="paragraph" w:styleId="Normal" w:default="1">
     <w:name w:val="Normal"/>
     <w:qFormat/>
+    <w:pPr>
+      <w:widowControl/>
+      <w:suppressAutoHyphens w:val="true"/>
+      <w:bidi w:val="0"/>
+      <w:spacing w:lineRule="auto" w:line="259" w:before="0" w:after="160"/>
+      <w:jc w:val="left"/>
+    </w:pPr>
+    <w:rPr>
+      <w:rFonts w:ascii="Calibri" w:hAnsi="Calibri" w:eastAsia="Calibri" w:cs="" w:asciiTheme="minorHAnsi" w:cstheme="minorBidi" w:eastAsiaTheme="minorHAnsi" w:hAnsiTheme="minorHAnsi"/>
+      <w:color w:val="auto"/>
+      <w:kern w:val="0"/>
+      <w:sz w:val="22"/>
+      <w:szCs w:val="22"/>
+      <w:lang w:val="en-US" w:eastAsia="en-US" w:bidi="ar-SA"/>
+    </w:rPr>
   </w:style>
-  <w:style w:type="character" w:default="1" w:styleId="DefaultParagraphFont">
+  <w:style w:type="character" w:styleId="DefaultParagraphFont" w:default="1">
     <w:name w:val="Default Paragraph Font"/>
     <w:uiPriority w:val="1"/>
     <w:unhideWhenUsed/>
+    <w:qFormat/>
+    <w:rPr/>
   </w:style>
-  <w:style w:type="table" w:default="1" w:styleId="TableNormal">
-    <w:name w:val="Normal Table"/>
-    <w:uiPriority w:val="99"/>
-    <w:semiHidden/>
-    <w:unhideWhenUsed/>
-    <w:tblPr>
-      <w:tblInd w:w="0" w:type="dxa"/>
-      <w:tblCellMar>
-        <w:top w:w="0" w:type="dxa"/>
-        <w:left w:w="108" w:type="dxa"/>
-        <w:bottom w:w="0" w:type="dxa"/>
-        <w:right w:w="108" w:type="dxa"/>
-      </w:tblCellMar>
-    </w:tblPr>
-  </w:style>
-  <w:style w:type="numbering" w:default="1" w:styleId="NoList">
-    <w:name w:val="No List"/>
-    <w:uiPriority w:val="99"/>
-    <w:semiHidden/>
-    <w:unhideWhenUsed/>
-  </w:style>
-  <w:style w:type="paragraph" w:styleId="Title">
-    <w:name w:val="Title"/>
-    <w:basedOn w:val="Normal"/>
-    <w:next w:val="Normal"/>
-    <w:link w:val="TitleChar"/>
+  <w:style w:type="character" w:styleId="TitleChar" w:customStyle="1">
+    <w:name w:val="Title Char"/>
+    <w:basedOn w:val="DefaultParagraphFont"/>
+    <w:link w:val="Title"/>
     <w:uiPriority w:val="10"/>
     <w:qFormat/>
     <w:rsid w:val="00316095"/>
-    <w:pPr>
-      <w:spacing w:after="0" w:line="240" w:lineRule="auto"/>
-      <w:contextualSpacing/>
-    </w:pPr>
     <w:rPr>
-      <w:rFonts w:asciiTheme="majorHAnsi" w:eastAsiaTheme="majorEastAsia" w:hAnsiTheme="majorHAnsi" w:cstheme="majorBidi"/>
+      <w:rFonts w:ascii="Calibri Light" w:hAnsi="Calibri Light" w:eastAsia="" w:cs="" w:asciiTheme="majorHAnsi" w:cstheme="majorBidi" w:eastAsiaTheme="majorEastAsia" w:hAnsiTheme="majorHAnsi"/>
       <w:spacing w:val="-10"/>
-      <w:kern w:val="28"/>
+      <w:kern w:val="2"/>
       <w:sz w:val="56"/>
       <w:szCs w:val="56"/>
     </w:rPr>
   </w:style>
-  <w:style w:type="character" w:customStyle="1" w:styleId="TitleChar">
-    <w:name w:val="Title Char"/>
-    <w:basedOn w:val="DefaultParagraphFont"/>
-    <w:link w:val="Title"/>
-    <w:uiPriority w:val="10"/>
-    <w:rsid w:val="00316095"/>
-    <w:rPr>
-      <w:rFonts w:asciiTheme="majorHAnsi" w:eastAsiaTheme="majorEastAsia" w:hAnsiTheme="majorHAnsi" w:cstheme="majorBidi"/>
-      <w:spacing w:val="-10"/>
-      <w:kern w:val="28"/>
-      <w:sz w:val="56"/>
-      <w:szCs w:val="56"/>
-    </w:rPr>
-  </w:style>
-  <w:style w:type="character" w:styleId="Hyperlink">
+  <w:style w:type="character" w:styleId="InternetLink">
     <w:name w:val="Hyperlink"/>
     <w:basedOn w:val="DefaultParagraphFont"/>
     <w:uiPriority w:val="99"/>
@@ -1182,10 +1406,89 @@
     <w:uiPriority w:val="99"/>
     <w:semiHidden/>
     <w:unhideWhenUsed/>
+    <w:qFormat/>
     <w:rsid w:val="00492380"/>
     <w:rPr>
       <w:color w:val="605E5C"/>
-      <w:shd w:val="clear" w:color="auto" w:fill="E1DFDD"/>
+      <w:shd w:fill="E1DFDD" w:val="clear"/>
+    </w:rPr>
+  </w:style>
+  <w:style w:type="paragraph" w:styleId="Heading">
+    <w:name w:val="Heading"/>
+    <w:basedOn w:val="Normal"/>
+    <w:next w:val="TextBody"/>
+    <w:qFormat/>
+    <w:pPr>
+      <w:keepNext w:val="true"/>
+      <w:spacing w:before="240" w:after="120"/>
+    </w:pPr>
+    <w:rPr>
+      <w:rFonts w:ascii="Liberation Sans" w:hAnsi="Liberation Sans" w:eastAsia="Noto Sans CJK SC" w:cs="Lohit Devanagari"/>
+      <w:sz w:val="28"/>
+      <w:szCs w:val="28"/>
+    </w:rPr>
+  </w:style>
+  <w:style w:type="paragraph" w:styleId="TextBody">
+    <w:name w:val="Body Text"/>
+    <w:basedOn w:val="Normal"/>
+    <w:pPr>
+      <w:spacing w:lineRule="auto" w:line="276" w:before="0" w:after="140"/>
+    </w:pPr>
+    <w:rPr/>
+  </w:style>
+  <w:style w:type="paragraph" w:styleId="List">
+    <w:name w:val="List"/>
+    <w:basedOn w:val="TextBody"/>
+    <w:pPr/>
+    <w:rPr>
+      <w:rFonts w:cs="Lohit Devanagari"/>
+    </w:rPr>
+  </w:style>
+  <w:style w:type="paragraph" w:styleId="Caption">
+    <w:name w:val="Caption"/>
+    <w:basedOn w:val="Normal"/>
+    <w:qFormat/>
+    <w:pPr>
+      <w:suppressLineNumbers/>
+      <w:spacing w:before="120" w:after="120"/>
+    </w:pPr>
+    <w:rPr>
+      <w:rFonts w:cs="Lohit Devanagari"/>
+      <w:i/>
+      <w:iCs/>
+      <w:sz w:val="24"/>
+      <w:szCs w:val="24"/>
+    </w:rPr>
+  </w:style>
+  <w:style w:type="paragraph" w:styleId="Index">
+    <w:name w:val="Index"/>
+    <w:basedOn w:val="Normal"/>
+    <w:qFormat/>
+    <w:pPr>
+      <w:suppressLineNumbers/>
+    </w:pPr>
+    <w:rPr>
+      <w:rFonts w:cs="Lohit Devanagari"/>
+    </w:rPr>
+  </w:style>
+  <w:style w:type="paragraph" w:styleId="Title">
+    <w:name w:val="Title"/>
+    <w:basedOn w:val="Normal"/>
+    <w:next w:val="Normal"/>
+    <w:link w:val="TitleChar"/>
+    <w:uiPriority w:val="10"/>
+    <w:qFormat/>
+    <w:rsid w:val="00316095"/>
+    <w:pPr>
+      <w:spacing w:lineRule="auto" w:line="240" w:before="0" w:after="0"/>
+      <w:contextualSpacing/>
+    </w:pPr>
+    <w:rPr>
+      <w:rFonts w:ascii="Calibri Light" w:hAnsi="Calibri Light" w:eastAsia="" w:cs="" w:asciiTheme="majorHAnsi" w:cstheme="majorBidi" w:eastAsiaTheme="majorEastAsia" w:hAnsiTheme="majorHAnsi"/>
+      <w:spacing w:val="-10"/>
+      <w:kern w:val="2"/>
+      <w:sz w:val="56"/>
+      <w:szCs w:val="56"/>
     </w:rPr>
   </w:style>
   <w:style w:type="paragraph" w:styleId="ListParagraph">
@@ -1195,9 +1498,33 @@
     <w:qFormat/>
     <w:rsid w:val="00492380"/>
     <w:pPr>
-      <w:ind w:left="720"/>
+      <w:spacing w:before="0" w:after="160"/>
+      <w:ind w:left="720" w:hanging="0"/>
       <w:contextualSpacing/>
     </w:pPr>
+    <w:rPr/>
+  </w:style>
+  <w:style w:type="numbering" w:styleId="NoList" w:default="1">
+    <w:name w:val="No List"/>
+    <w:uiPriority w:val="99"/>
+    <w:semiHidden/>
+    <w:unhideWhenUsed/>
+    <w:qFormat/>
+  </w:style>
+  <w:style w:type="table" w:default="1" w:styleId="TableNormal">
+    <w:name w:val="Normal Table"/>
+    <w:uiPriority w:val="99"/>
+    <w:semiHidden/>
+    <w:unhideWhenUsed/>
+    <w:tblPr>
+      <w:tblInd w:w="0" w:type="dxa"/>
+      <w:tblCellMar>
+        <w:top w:w="0" w:type="dxa"/>
+        <w:left w:w="108" w:type="dxa"/>
+        <w:bottom w:w="0" w:type="dxa"/>
+        <w:right w:w="108" w:type="dxa"/>
+      </w:tblCellMar>
+    </w:tblPr>
   </w:style>
 </w:styles>
 </file>

</xml_diff>